<commit_message>
izbaceno da se premium moze kasnije mijenjati
</commit_message>
<xml_diff>
--- a/Specifikacija/Specifikacija.docx
+++ b/Specifikacija/Specifikacija.docx
@@ -588,30 +588,25 @@
           <w:sz w:val="32"/>
           <w:szCs w:val="32"/>
         </w:rPr>
-        <w:t xml:space="preserve">Ako vlasnik izabere free paket onda se njihova maca šalje na jednu od destinacija koje ima u ponudi kao free korisnik. </w:t>
-      </w:r>
-      <w:r>
-        <w:rPr>
-          <w:sz w:val="32"/>
-          <w:szCs w:val="32"/>
-        </w:rPr>
-        <w:t>Promjena odabranog</w:t>
-      </w:r>
-      <w:r>
-        <w:rPr>
-          <w:sz w:val="32"/>
-          <w:szCs w:val="32"/>
-        </w:rPr>
-        <w:t xml:space="preserve"> paketa se može mijenjati i kasnije.</w:t>
-      </w:r>
-    </w:p>
-    <w:p>
-      <w:pPr>
-        <w:rPr>
-          <w:sz w:val="32"/>
-          <w:szCs w:val="32"/>
-        </w:rPr>
-      </w:pPr>
+        <w:t>Ako vlasnik izabere free paket onda se njihova maca šalje na jednu od destinacija koje ima u ponudi kao free korisnik</w:t>
+      </w:r>
+      <w:r>
+        <w:rPr>
+          <w:sz w:val="32"/>
+          <w:szCs w:val="32"/>
+        </w:rPr>
+        <w:t>.</w:t>
+      </w:r>
+    </w:p>
+    <w:p>
+      <w:pPr>
+        <w:rPr>
+          <w:sz w:val="32"/>
+          <w:szCs w:val="32"/>
+        </w:rPr>
+      </w:pPr>
+      <w:bookmarkStart w:id="0" w:name="_GoBack"/>
+      <w:bookmarkEnd w:id="0"/>
       <w:r>
         <w:rPr>
           <w:sz w:val="32"/>
@@ -912,8 +907,6 @@
           <w:szCs w:val="32"/>
         </w:rPr>
       </w:pPr>
-      <w:bookmarkStart w:id="0" w:name="_GoBack"/>
-      <w:bookmarkEnd w:id="0"/>
       <w:r>
         <w:rPr>
           <w:sz w:val="32"/>

</xml_diff>